<commit_message>
Software Testing Report started
</commit_message>
<xml_diff>
--- a/Software Testing Report.docx
+++ b/Software Testing Report.docx
@@ -1,6 +1,6 @@
 
 <file path=word/document.xml><?xml version="1.0" encoding="utf-8"?>
-<w:document xmlns:wpc="http://schemas.microsoft.com/office/word/2010/wordprocessingCanvas" xmlns:mc="http://schemas.openxmlformats.org/markup-compatibility/2006" xmlns:o="urn:schemas-microsoft-com:office:office" xmlns:r="http://schemas.openxmlformats.org/officeDocument/2006/relationships" xmlns:m="http://schemas.openxmlformats.org/officeDocument/2006/math" xmlns:v="urn:schemas-microsoft-com:vml" xmlns:wp14="http://schemas.microsoft.com/office/word/2010/wordprocessingDrawing" xmlns:wp="http://schemas.openxmlformats.org/drawingml/2006/wordprocessingDrawing" xmlns:w10="urn:schemas-microsoft-com:office:word" xmlns:w="http://schemas.openxmlformats.org/wordprocessingml/2006/main" xmlns:w14="http://schemas.microsoft.com/office/word/2010/wordml" xmlns:w15="http://schemas.microsoft.com/office/word/2012/wordml" xmlns:wpg="http://schemas.microsoft.com/office/word/2010/wordprocessingGroup" xmlns:wpi="http://schemas.microsoft.com/office/word/2010/wordprocessingInk" xmlns:wne="http://schemas.microsoft.com/office/word/2006/wordml" xmlns:wps="http://schemas.microsoft.com/office/word/2010/wordprocessingShape" mc:Ignorable="w14 w15 wp14">
+<w:document xmlns:wpc="http://schemas.microsoft.com/office/word/2010/wordprocessingCanvas" xmlns:cx="http://schemas.microsoft.com/office/drawing/2014/chartex" xmlns:cx1="http://schemas.microsoft.com/office/drawing/2015/9/8/chartex" xmlns:cx2="http://schemas.microsoft.com/office/drawing/2015/10/21/chartex" xmlns:cx3="http://schemas.microsoft.com/office/drawing/2016/5/9/chartex" xmlns:cx4="http://schemas.microsoft.com/office/drawing/2016/5/10/chartex" xmlns:cx5="http://schemas.microsoft.com/office/drawing/2016/5/11/chartex" xmlns:cx6="http://schemas.microsoft.com/office/drawing/2016/5/12/chartex" xmlns:cx7="http://schemas.microsoft.com/office/drawing/2016/5/13/chartex" xmlns:cx8="http://schemas.microsoft.com/office/drawing/2016/5/14/chartex" xmlns:mc="http://schemas.openxmlformats.org/markup-compatibility/2006" xmlns:aink="http://schemas.microsoft.com/office/drawing/2016/ink" xmlns:am3d="http://schemas.microsoft.com/office/drawing/2017/model3d" xmlns:o="urn:schemas-microsoft-com:office:office" xmlns:oel="http://schemas.microsoft.com/office/2019/extlst" xmlns:r="http://schemas.openxmlformats.org/officeDocument/2006/relationships" xmlns:m="http://schemas.openxmlformats.org/officeDocument/2006/math" xmlns:v="urn:schemas-microsoft-com:vml" xmlns:wp14="http://schemas.microsoft.com/office/word/2010/wordprocessingDrawing" xmlns:wp="http://schemas.openxmlformats.org/drawingml/2006/wordprocessingDrawing" xmlns:w10="urn:schemas-microsoft-com:office:word" xmlns:w="http://schemas.openxmlformats.org/wordprocessingml/2006/main" xmlns:w14="http://schemas.microsoft.com/office/word/2010/wordml" xmlns:w15="http://schemas.microsoft.com/office/word/2012/wordml" xmlns:w16cex="http://schemas.microsoft.com/office/word/2018/wordml/cex" xmlns:w16cid="http://schemas.microsoft.com/office/word/2016/wordml/cid" xmlns:w16="http://schemas.microsoft.com/office/word/2018/wordml" xmlns:w16sdtdh="http://schemas.microsoft.com/office/word/2020/wordml/sdtdatahash" xmlns:w16se="http://schemas.microsoft.com/office/word/2015/wordml/symex" xmlns:wpg="http://schemas.microsoft.com/office/word/2010/wordprocessingGroup" xmlns:wpi="http://schemas.microsoft.com/office/word/2010/wordprocessingInk" xmlns:wne="http://schemas.microsoft.com/office/word/2006/wordml" xmlns:wps="http://schemas.microsoft.com/office/word/2010/wordprocessingShape" mc:Ignorable="w14 w15 w16se w16cid w16 w16cex w16sdtdh wp14">
   <w:body>
     <w:p>
       <w:pPr>
@@ -21,15 +21,107 @@
         <w:pStyle w:val="Title"/>
       </w:pPr>
       <w:r>
-        <w:t>&lt;Project Name&gt;</w:t>
+        <w:t>New York Restaurant Inspection Results</w:t>
       </w:r>
     </w:p>
     <w:p>
       <w:r>
-        <w:t>Student Name</w:t>
+        <w:t>Student Names</w:t>
+      </w:r>
+    </w:p>
+    <w:p>
+      <w:r>
+        <w:t>Kartik Mathur (s5309927)</w:t>
+      </w:r>
+    </w:p>
+    <w:p>
+      <w:r>
+        <w:t>Manish Shrestha (s5308120)</w:t>
+      </w:r>
+    </w:p>
+    <w:p>
+      <w:pPr>
+        <w:rPr>
+          <w:rStyle w:val="eop"/>
+          <w:rFonts w:ascii="Calibri" w:hAnsi="Calibri" w:cs="Calibri"/>
+          <w:color w:val="000000"/>
+          <w:shd w:val="clear" w:color="auto" w:fill="FFFFFF"/>
+        </w:rPr>
+      </w:pPr>
+      <w:proofErr w:type="spellStart"/>
+      <w:r>
+        <w:rPr>
+          <w:rStyle w:val="normaltextrun"/>
+          <w:rFonts w:ascii="Calibri" w:hAnsi="Calibri" w:cs="Calibri"/>
+          <w:color w:val="000000"/>
+          <w:shd w:val="clear" w:color="auto" w:fill="FFFFFF"/>
+          <w:lang w:val="en-GB"/>
+        </w:rPr>
+        <w:t>Nivethaa</w:t>
+      </w:r>
+      <w:proofErr w:type="spellEnd"/>
+      <w:r>
+        <w:rPr>
+          <w:rStyle w:val="normaltextrun"/>
+          <w:rFonts w:ascii="Calibri" w:hAnsi="Calibri" w:cs="Calibri"/>
+          <w:color w:val="000000"/>
+          <w:shd w:val="clear" w:color="auto" w:fill="FFFFFF"/>
+          <w:lang w:val="en-GB"/>
+        </w:rPr>
+        <w:t xml:space="preserve"> </w:t>
+      </w:r>
+      <w:proofErr w:type="spellStart"/>
+      <w:r>
+        <w:rPr>
+          <w:rStyle w:val="normaltextrun"/>
+          <w:rFonts w:ascii="Calibri" w:hAnsi="Calibri" w:cs="Calibri"/>
+          <w:color w:val="000000"/>
+          <w:shd w:val="clear" w:color="auto" w:fill="FFFFFF"/>
+          <w:lang w:val="en-GB"/>
+        </w:rPr>
+        <w:t>Elangovan</w:t>
+      </w:r>
+      <w:proofErr w:type="spellEnd"/>
+      <w:r>
+        <w:rPr>
+          <w:rStyle w:val="normaltextrun"/>
+          <w:rFonts w:ascii="Calibri" w:hAnsi="Calibri" w:cs="Calibri"/>
+          <w:color w:val="000000"/>
+          <w:shd w:val="clear" w:color="auto" w:fill="FFFFFF"/>
+          <w:lang w:val="en-GB"/>
+        </w:rPr>
+        <w:t xml:space="preserve"> </w:t>
+      </w:r>
+      <w:proofErr w:type="gramStart"/>
+      <w:r>
+        <w:rPr>
+          <w:rStyle w:val="normaltextrun"/>
+          <w:rFonts w:ascii="Calibri" w:hAnsi="Calibri" w:cs="Calibri"/>
+          <w:color w:val="000000"/>
+          <w:shd w:val="clear" w:color="auto" w:fill="FFFFFF"/>
+          <w:lang w:val="en-GB"/>
+        </w:rPr>
+        <w:t>( s</w:t>
+      </w:r>
+      <w:proofErr w:type="gramEnd"/>
+      <w:r>
+        <w:rPr>
+          <w:rStyle w:val="normaltextrun"/>
+          <w:rFonts w:ascii="Calibri" w:hAnsi="Calibri" w:cs="Calibri"/>
+          <w:color w:val="000000"/>
+          <w:shd w:val="clear" w:color="auto" w:fill="FFFFFF"/>
+          <w:lang w:val="en-GB"/>
+        </w:rPr>
+        <w:t>5298899 )</w:t>
       </w:r>
       <w:r>
-        <w:t>s</w:t>
+        <w:rPr>
+          <w:rStyle w:val="eop"/>
+          <w:rFonts w:ascii="Calibri" w:hAnsi="Calibri" w:cs="Calibri"/>
+          <w:color w:val="000000"/>
+          <w:shd w:val="clear" w:color="auto" w:fill="FFFFFF"/>
+        </w:rPr>
+        <w:t> </w:t>
       </w:r>
     </w:p>
     <w:p>
@@ -356,10 +448,7 @@
       </w:sdtContent>
     </w:sdt>
     <w:p/>
-    <w:p>
-      <w:bookmarkStart w:id="0" w:name="_GoBack"/>
-      <w:bookmarkEnd w:id="0"/>
-    </w:p>
+    <w:p/>
     <w:p/>
     <w:p>
       <w:r>
@@ -374,12 +463,12 @@
           <w:numId w:val="2"/>
         </w:numPr>
       </w:pPr>
-      <w:bookmarkStart w:id="1" w:name="_Toc49779837"/>
+      <w:bookmarkStart w:id="0" w:name="_Toc49779837"/>
       <w:r>
         <w:lastRenderedPageBreak/>
         <w:t>Unit Tests</w:t>
       </w:r>
-      <w:bookmarkEnd w:id="1"/>
+      <w:bookmarkEnd w:id="0"/>
     </w:p>
     <w:p/>
     <w:p>
@@ -424,7 +513,7 @@
     </w:p>
     <w:tbl>
       <w:tblPr>
-        <w:tblW w:w="0" w:type="auto"/>
+        <w:tblW w:w="14176" w:type="dxa"/>
         <w:tblBorders>
           <w:top w:val="single" w:sz="4" w:space="0" w:color="auto"/>
           <w:left w:val="single" w:sz="4" w:space="0" w:color="auto"/>
@@ -438,17 +527,11 @@
       </w:tblPr>
       <w:tblGrid>
         <w:gridCol w:w="959"/>
-        <w:gridCol w:w="4111"/>
-        <w:gridCol w:w="5386"/>
-        <w:gridCol w:w="3720"/>
+        <w:gridCol w:w="2438"/>
+        <w:gridCol w:w="4820"/>
+        <w:gridCol w:w="5959"/>
       </w:tblGrid>
       <w:tr>
-        <w:tblPrEx>
-          <w:tblCellMar>
-            <w:top w:w="0" w:type="dxa"/>
-            <w:bottom w:w="0" w:type="dxa"/>
-          </w:tblCellMar>
-        </w:tblPrEx>
         <w:trPr>
           <w:tblHeader/>
         </w:trPr>
@@ -475,7 +558,7 @@
         </w:tc>
         <w:tc>
           <w:tcPr>
-            <w:tcW w:w="4111" w:type="dxa"/>
+            <w:tcW w:w="2438" w:type="dxa"/>
           </w:tcPr>
           <w:p>
             <w:pPr>
@@ -499,7 +582,7 @@
         </w:tc>
         <w:tc>
           <w:tcPr>
-            <w:tcW w:w="5386" w:type="dxa"/>
+            <w:tcW w:w="4820" w:type="dxa"/>
           </w:tcPr>
           <w:p>
             <w:pPr>
@@ -523,7 +606,7 @@
         </w:tc>
         <w:tc>
           <w:tcPr>
-            <w:tcW w:w="3720" w:type="dxa"/>
+            <w:tcW w:w="5959" w:type="dxa"/>
           </w:tcPr>
           <w:p>
             <w:pPr>
@@ -544,12 +627,6 @@
         </w:tc>
       </w:tr>
       <w:tr>
-        <w:tblPrEx>
-          <w:tblCellMar>
-            <w:top w:w="0" w:type="dxa"/>
-            <w:bottom w:w="0" w:type="dxa"/>
-          </w:tblCellMar>
-        </w:tblPrEx>
         <w:tc>
           <w:tcPr>
             <w:tcW w:w="959" w:type="dxa"/>
@@ -573,7 +650,7 @@
         </w:tc>
         <w:tc>
           <w:tcPr>
-            <w:tcW w:w="4111" w:type="dxa"/>
+            <w:tcW w:w="2438" w:type="dxa"/>
           </w:tcPr>
           <w:p>
             <w:pPr>
@@ -592,7 +669,14 @@
                 <w:b/>
                 <w:color w:val="FF0000"/>
               </w:rPr>
-              <w:t>WordCount</w:t>
+              <w:t>Test_</w:t>
+            </w:r>
+            <w:r>
+              <w:rPr>
+                <w:b/>
+                <w:color w:val="FF0000"/>
+              </w:rPr>
+              <w:t>load_file</w:t>
             </w:r>
             <w:proofErr w:type="spellEnd"/>
             <w:r>
@@ -600,13 +684,20 @@
                 <w:b/>
                 <w:color w:val="FF0000"/>
               </w:rPr>
-              <w:t xml:space="preserve"> Functions</w:t>
-            </w:r>
-          </w:p>
-        </w:tc>
-        <w:tc>
-          <w:tcPr>
-            <w:tcW w:w="5386" w:type="dxa"/>
+              <w:t xml:space="preserve"> </w:t>
+            </w:r>
+            <w:r>
+              <w:rPr>
+                <w:b/>
+                <w:color w:val="FF0000"/>
+              </w:rPr>
+              <w:t>Function</w:t>
+            </w:r>
+          </w:p>
+        </w:tc>
+        <w:tc>
+          <w:tcPr>
+            <w:tcW w:w="4820" w:type="dxa"/>
           </w:tcPr>
           <w:p>
             <w:pPr>
@@ -619,30 +710,72 @@
                 <w:color w:val="FF0000"/>
               </w:rPr>
             </w:pPr>
-          </w:p>
-        </w:tc>
-        <w:tc>
-          <w:tcPr>
-            <w:tcW w:w="3720" w:type="dxa"/>
-          </w:tcPr>
-          <w:p>
-            <w:pPr>
-              <w:spacing w:before="60"/>
+            <w:r>
               <w:rPr>
                 <w:b/>
                 <w:color w:val="FF0000"/>
               </w:rPr>
-            </w:pPr>
+              <w:t>The Function tests the correct csv file is loaded</w:t>
+            </w:r>
+          </w:p>
+        </w:tc>
+        <w:tc>
+          <w:tcPr>
+            <w:tcW w:w="5959" w:type="dxa"/>
+          </w:tcPr>
+          <w:p>
+            <w:pPr>
+              <w:spacing w:before="60"/>
+              <w:rPr>
+                <w:b/>
+                <w:color w:val="FF0000"/>
+              </w:rPr>
+            </w:pPr>
+            <w:r>
+              <w:rPr>
+                <w:b/>
+                <w:color w:val="FF0000"/>
+              </w:rPr>
+              <w:drawing>
+                <wp:inline distT="0" distB="0" distL="0" distR="0" wp14:anchorId="5DBDCB1E" wp14:editId="66E72D7D">
+                  <wp:extent cx="2909455" cy="944078"/>
+                  <wp:effectExtent l="0" t="0" r="0" b="0"/>
+                  <wp:docPr id="1382720299" name="Picture 1"/>
+                  <wp:cNvGraphicFramePr>
+                    <a:graphicFrameLocks xmlns:a="http://schemas.openxmlformats.org/drawingml/2006/main" noChangeAspect="1"/>
+                  </wp:cNvGraphicFramePr>
+                  <a:graphic xmlns:a="http://schemas.openxmlformats.org/drawingml/2006/main">
+                    <a:graphicData uri="http://schemas.openxmlformats.org/drawingml/2006/picture">
+                      <pic:pic xmlns:pic="http://schemas.openxmlformats.org/drawingml/2006/picture">
+                        <pic:nvPicPr>
+                          <pic:cNvPr id="1382720299" name=""/>
+                          <pic:cNvPicPr/>
+                        </pic:nvPicPr>
+                        <pic:blipFill>
+                          <a:blip r:embed="rId6"/>
+                          <a:stretch>
+                            <a:fillRect/>
+                          </a:stretch>
+                        </pic:blipFill>
+                        <pic:spPr>
+                          <a:xfrm>
+                            <a:off x="0" y="0"/>
+                            <a:ext cx="2937834" cy="953287"/>
+                          </a:xfrm>
+                          <a:prstGeom prst="rect">
+                            <a:avLst/>
+                          </a:prstGeom>
+                        </pic:spPr>
+                      </pic:pic>
+                    </a:graphicData>
+                  </a:graphic>
+                </wp:inline>
+              </w:drawing>
+            </w:r>
           </w:p>
         </w:tc>
       </w:tr>
       <w:tr>
-        <w:tblPrEx>
-          <w:tblCellMar>
-            <w:top w:w="0" w:type="dxa"/>
-            <w:bottom w:w="0" w:type="dxa"/>
-          </w:tblCellMar>
-        </w:tblPrEx>
         <w:tc>
           <w:tcPr>
             <w:tcW w:w="959" w:type="dxa"/>
@@ -664,7 +797,7 @@
         </w:tc>
         <w:tc>
           <w:tcPr>
-            <w:tcW w:w="4111" w:type="dxa"/>
+            <w:tcW w:w="2438" w:type="dxa"/>
           </w:tcPr>
           <w:p>
             <w:pPr>
@@ -686,7 +819,7 @@
         </w:tc>
         <w:tc>
           <w:tcPr>
-            <w:tcW w:w="5386" w:type="dxa"/>
+            <w:tcW w:w="4820" w:type="dxa"/>
           </w:tcPr>
           <w:p>
             <w:pPr>
@@ -709,7 +842,7 @@
         </w:tc>
         <w:tc>
           <w:tcPr>
-            <w:tcW w:w="3720" w:type="dxa"/>
+            <w:tcW w:w="5959" w:type="dxa"/>
           </w:tcPr>
           <w:p>
             <w:pPr>
@@ -724,16 +857,18 @@
               </w:rPr>
               <w:t>Exception Handled</w:t>
             </w:r>
+          </w:p>
+          <w:p>
+            <w:pPr>
+              <w:spacing w:before="60"/>
+              <w:rPr>
+                <w:color w:val="FF0000"/>
+              </w:rPr>
+            </w:pPr>
           </w:p>
         </w:tc>
       </w:tr>
       <w:tr>
-        <w:tblPrEx>
-          <w:tblCellMar>
-            <w:top w:w="0" w:type="dxa"/>
-            <w:bottom w:w="0" w:type="dxa"/>
-          </w:tblCellMar>
-        </w:tblPrEx>
         <w:tc>
           <w:tcPr>
             <w:tcW w:w="959" w:type="dxa"/>
@@ -755,7 +890,7 @@
         </w:tc>
         <w:tc>
           <w:tcPr>
-            <w:tcW w:w="4111" w:type="dxa"/>
+            <w:tcW w:w="2438" w:type="dxa"/>
           </w:tcPr>
           <w:p>
             <w:pPr>
@@ -777,7 +912,7 @@
         </w:tc>
         <w:tc>
           <w:tcPr>
-            <w:tcW w:w="5386" w:type="dxa"/>
+            <w:tcW w:w="4820" w:type="dxa"/>
           </w:tcPr>
           <w:p>
             <w:pPr>
@@ -794,37 +929,43 @@
               <w:rPr>
                 <w:color w:val="FF0000"/>
               </w:rPr>
-              <w:t>Display error message and exit</w:t>
-            </w:r>
-          </w:p>
-        </w:tc>
-        <w:tc>
-          <w:tcPr>
-            <w:tcW w:w="3720" w:type="dxa"/>
-          </w:tcPr>
-          <w:p>
-            <w:pPr>
-              <w:spacing w:before="60"/>
-              <w:rPr>
-                <w:color w:val="FF0000"/>
-              </w:rPr>
-            </w:pPr>
-            <w:r>
-              <w:rPr>
-                <w:color w:val="FF0000"/>
-              </w:rPr>
-              <w:t>Display error message and exit</w:t>
+              <w:t xml:space="preserve">Display error message and </w:t>
+            </w:r>
+            <w:r>
+              <w:rPr>
+                <w:color w:val="FF0000"/>
+              </w:rPr>
+              <w:t>handles the exception</w:t>
+            </w:r>
+          </w:p>
+        </w:tc>
+        <w:tc>
+          <w:tcPr>
+            <w:tcW w:w="5959" w:type="dxa"/>
+          </w:tcPr>
+          <w:p>
+            <w:pPr>
+              <w:spacing w:before="60"/>
+              <w:rPr>
+                <w:color w:val="FF0000"/>
+              </w:rPr>
+            </w:pPr>
+            <w:r>
+              <w:rPr>
+                <w:color w:val="FF0000"/>
+              </w:rPr>
+              <w:t xml:space="preserve">Display error message and </w:t>
+            </w:r>
+            <w:r>
+              <w:rPr>
+                <w:color w:val="FF0000"/>
+              </w:rPr>
+              <w:t>handles the exception</w:t>
             </w:r>
           </w:p>
         </w:tc>
       </w:tr>
       <w:tr>
-        <w:tblPrEx>
-          <w:tblCellMar>
-            <w:top w:w="0" w:type="dxa"/>
-            <w:bottom w:w="0" w:type="dxa"/>
-          </w:tblCellMar>
-        </w:tblPrEx>
         <w:tc>
           <w:tcPr>
             <w:tcW w:w="959" w:type="dxa"/>
@@ -838,16 +979,15 @@
             </w:pPr>
             <w:r>
               <w:rPr>
-                <w:b/>
-                <w:color w:val="FF0000"/>
-              </w:rPr>
-              <w:t>2.0</w:t>
-            </w:r>
-          </w:p>
-        </w:tc>
-        <w:tc>
-          <w:tcPr>
-            <w:tcW w:w="4111" w:type="dxa"/>
+                <w:color w:val="FF0000"/>
+              </w:rPr>
+              <w:t>1.3</w:t>
+            </w:r>
+          </w:p>
+        </w:tc>
+        <w:tc>
+          <w:tcPr>
+            <w:tcW w:w="2438" w:type="dxa"/>
           </w:tcPr>
           <w:p>
             <w:pPr>
@@ -856,22 +996,20 @@
               </w:tabs>
               <w:spacing w:before="60"/>
               <w:rPr>
-                <w:b/>
-                <w:color w:val="FF0000"/>
-              </w:rPr>
-            </w:pPr>
-            <w:r>
-              <w:rPr>
-                <w:b/>
-                <w:color w:val="FF0000"/>
-              </w:rPr>
-              <w:t>Histogram Functions</w:t>
-            </w:r>
-          </w:p>
-        </w:tc>
-        <w:tc>
-          <w:tcPr>
-            <w:tcW w:w="5386" w:type="dxa"/>
+                <w:color w:val="FF0000"/>
+              </w:rPr>
+            </w:pPr>
+            <w:r>
+              <w:rPr>
+                <w:color w:val="FF0000"/>
+              </w:rPr>
+              <w:t>Test correct file</w:t>
+            </w:r>
+          </w:p>
+        </w:tc>
+        <w:tc>
+          <w:tcPr>
+            <w:tcW w:w="4820" w:type="dxa"/>
           </w:tcPr>
           <w:p>
             <w:pPr>
@@ -884,29 +1022,83 @@
                 <w:color w:val="FF0000"/>
               </w:rPr>
             </w:pPr>
-          </w:p>
-        </w:tc>
-        <w:tc>
-          <w:tcPr>
-            <w:tcW w:w="3720" w:type="dxa"/>
-          </w:tcPr>
-          <w:p>
-            <w:pPr>
-              <w:spacing w:before="60"/>
-              <w:rPr>
-                <w:color w:val="FF0000"/>
-              </w:rPr>
-            </w:pPr>
+            <w:r>
+              <w:rPr>
+                <w:color w:val="FF0000"/>
+              </w:rPr>
+              <w:t>The Test is passed</w:t>
+            </w:r>
+          </w:p>
+        </w:tc>
+        <w:tc>
+          <w:tcPr>
+            <w:tcW w:w="5959" w:type="dxa"/>
+          </w:tcPr>
+          <w:p>
+            <w:pPr>
+              <w:spacing w:before="60"/>
+              <w:rPr>
+                <w:color w:val="FF0000"/>
+              </w:rPr>
+            </w:pPr>
+            <w:r>
+              <w:rPr>
+                <w:color w:val="FF0000"/>
+              </w:rPr>
+              <w:t>The test passes</w:t>
+            </w:r>
+          </w:p>
+          <w:p>
+            <w:pPr>
+              <w:spacing w:before="60"/>
+              <w:rPr>
+                <w:color w:val="FF0000"/>
+              </w:rPr>
+            </w:pPr>
+            <w:r>
+              <w:rPr>
+                <w:color w:val="FF0000"/>
+              </w:rPr>
+              <w:drawing>
+                <wp:inline distT="0" distB="0" distL="0" distR="0" wp14:anchorId="7F434366" wp14:editId="248051AE">
+                  <wp:extent cx="3001819" cy="1380117"/>
+                  <wp:effectExtent l="0" t="0" r="0" b="4445"/>
+                  <wp:docPr id="403010791" name="Picture 2"/>
+                  <wp:cNvGraphicFramePr>
+                    <a:graphicFrameLocks xmlns:a="http://schemas.openxmlformats.org/drawingml/2006/main" noChangeAspect="1"/>
+                  </wp:cNvGraphicFramePr>
+                  <a:graphic xmlns:a="http://schemas.openxmlformats.org/drawingml/2006/main">
+                    <a:graphicData uri="http://schemas.openxmlformats.org/drawingml/2006/picture">
+                      <pic:pic xmlns:pic="http://schemas.openxmlformats.org/drawingml/2006/picture">
+                        <pic:nvPicPr>
+                          <pic:cNvPr id="403010791" name=""/>
+                          <pic:cNvPicPr/>
+                        </pic:nvPicPr>
+                        <pic:blipFill>
+                          <a:blip r:embed="rId7"/>
+                          <a:stretch>
+                            <a:fillRect/>
+                          </a:stretch>
+                        </pic:blipFill>
+                        <pic:spPr>
+                          <a:xfrm>
+                            <a:off x="0" y="0"/>
+                            <a:ext cx="3046679" cy="1400742"/>
+                          </a:xfrm>
+                          <a:prstGeom prst="rect">
+                            <a:avLst/>
+                          </a:prstGeom>
+                        </pic:spPr>
+                      </pic:pic>
+                    </a:graphicData>
+                  </a:graphic>
+                </wp:inline>
+              </w:drawing>
+            </w:r>
           </w:p>
         </w:tc>
       </w:tr>
       <w:tr>
-        <w:tblPrEx>
-          <w:tblCellMar>
-            <w:top w:w="0" w:type="dxa"/>
-            <w:bottom w:w="0" w:type="dxa"/>
-          </w:tblCellMar>
-        </w:tblPrEx>
         <w:tc>
           <w:tcPr>
             <w:tcW w:w="959" w:type="dxa"/>
@@ -915,21 +1107,22 @@
             <w:pPr>
               <w:spacing w:before="60"/>
               <w:rPr>
+                <w:color w:val="FF0000"/>
+              </w:rPr>
+            </w:pPr>
+            <w:r>
+              <w:rPr>
                 <w:b/>
                 <w:color w:val="FF0000"/>
               </w:rPr>
-            </w:pPr>
-            <w:r>
-              <w:rPr>
-                <w:color w:val="FF0000"/>
-              </w:rPr>
-              <w:t>2.1</w:t>
-            </w:r>
-          </w:p>
-        </w:tc>
-        <w:tc>
-          <w:tcPr>
-            <w:tcW w:w="4111" w:type="dxa"/>
+              <w:lastRenderedPageBreak/>
+              <w:t>2.0</w:t>
+            </w:r>
+          </w:p>
+        </w:tc>
+        <w:tc>
+          <w:tcPr>
+            <w:tcW w:w="2438" w:type="dxa"/>
           </w:tcPr>
           <w:p>
             <w:pPr>
@@ -938,20 +1131,38 @@
               </w:tabs>
               <w:spacing w:before="60"/>
               <w:rPr>
-                <w:color w:val="FF0000"/>
-              </w:rPr>
-            </w:pPr>
-            <w:r>
-              <w:rPr>
-                <w:color w:val="FF0000"/>
-              </w:rPr>
-              <w:t>Empty input dictionary</w:t>
-            </w:r>
-          </w:p>
-        </w:tc>
-        <w:tc>
-          <w:tcPr>
-            <w:tcW w:w="5386" w:type="dxa"/>
+                <w:b/>
+                <w:color w:val="FF0000"/>
+              </w:rPr>
+            </w:pPr>
+            <w:proofErr w:type="spellStart"/>
+            <w:r>
+              <w:rPr>
+                <w:b/>
+                <w:color w:val="FF0000"/>
+              </w:rPr>
+              <w:t>test_check_date_range</w:t>
+            </w:r>
+            <w:proofErr w:type="spellEnd"/>
+            <w:r>
+              <w:rPr>
+                <w:b/>
+                <w:color w:val="FF0000"/>
+              </w:rPr>
+              <w:t xml:space="preserve"> </w:t>
+            </w:r>
+            <w:r>
+              <w:rPr>
+                <w:b/>
+                <w:color w:val="FF0000"/>
+              </w:rPr>
+              <w:t>Function</w:t>
+            </w:r>
+          </w:p>
+        </w:tc>
+        <w:tc>
+          <w:tcPr>
+            <w:tcW w:w="4820" w:type="dxa"/>
           </w:tcPr>
           <w:p>
             <w:pPr>
@@ -959,6 +1170,75 @@
                 <w:tab w:val="left" w:pos="317"/>
               </w:tabs>
               <w:spacing w:before="60"/>
+              <w:ind w:left="317" w:hanging="317"/>
+              <w:rPr>
+                <w:color w:val="FF0000"/>
+              </w:rPr>
+            </w:pPr>
+          </w:p>
+        </w:tc>
+        <w:tc>
+          <w:tcPr>
+            <w:tcW w:w="5959" w:type="dxa"/>
+          </w:tcPr>
+          <w:p>
+            <w:pPr>
+              <w:spacing w:before="60"/>
+              <w:rPr>
+                <w:color w:val="FF0000"/>
+              </w:rPr>
+            </w:pPr>
+            <w:r>
+              <w:rPr>
+                <w:color w:val="FF0000"/>
+              </w:rPr>
+              <w:drawing>
+                <wp:inline distT="0" distB="0" distL="0" distR="0" wp14:anchorId="75150C0B" wp14:editId="03678700">
+                  <wp:extent cx="2743200" cy="766445"/>
+                  <wp:effectExtent l="0" t="0" r="0" b="0"/>
+                  <wp:docPr id="951544086" name="Picture 3"/>
+                  <wp:cNvGraphicFramePr>
+                    <a:graphicFrameLocks xmlns:a="http://schemas.openxmlformats.org/drawingml/2006/main" noChangeAspect="1"/>
+                  </wp:cNvGraphicFramePr>
+                  <a:graphic xmlns:a="http://schemas.openxmlformats.org/drawingml/2006/main">
+                    <a:graphicData uri="http://schemas.openxmlformats.org/drawingml/2006/picture">
+                      <pic:pic xmlns:pic="http://schemas.openxmlformats.org/drawingml/2006/picture">
+                        <pic:nvPicPr>
+                          <pic:cNvPr id="951544086" name=""/>
+                          <pic:cNvPicPr/>
+                        </pic:nvPicPr>
+                        <pic:blipFill>
+                          <a:blip r:embed="rId8"/>
+                          <a:stretch>
+                            <a:fillRect/>
+                          </a:stretch>
+                        </pic:blipFill>
+                        <pic:spPr>
+                          <a:xfrm>
+                            <a:off x="0" y="0"/>
+                            <a:ext cx="2791806" cy="780025"/>
+                          </a:xfrm>
+                          <a:prstGeom prst="rect">
+                            <a:avLst/>
+                          </a:prstGeom>
+                        </pic:spPr>
+                      </pic:pic>
+                    </a:graphicData>
+                  </a:graphic>
+                </wp:inline>
+              </w:drawing>
+            </w:r>
+          </w:p>
+        </w:tc>
+      </w:tr>
+      <w:tr>
+        <w:tc>
+          <w:tcPr>
+            <w:tcW w:w="959" w:type="dxa"/>
+          </w:tcPr>
+          <w:p>
+            <w:pPr>
+              <w:spacing w:before="60"/>
               <w:rPr>
                 <w:b/>
                 <w:color w:val="FF0000"/>
@@ -968,16 +1248,41 @@
               <w:rPr>
                 <w:color w:val="FF0000"/>
               </w:rPr>
-              <w:t>Display error message and exit</w:t>
-            </w:r>
-          </w:p>
-        </w:tc>
-        <w:tc>
-          <w:tcPr>
-            <w:tcW w:w="3720" w:type="dxa"/>
-          </w:tcPr>
-          <w:p>
-            <w:pPr>
+              <w:t>2.1</w:t>
+            </w:r>
+          </w:p>
+        </w:tc>
+        <w:tc>
+          <w:tcPr>
+            <w:tcW w:w="2438" w:type="dxa"/>
+          </w:tcPr>
+          <w:p>
+            <w:pPr>
+              <w:tabs>
+                <w:tab w:val="left" w:pos="317"/>
+              </w:tabs>
+              <w:spacing w:before="60"/>
+              <w:rPr>
+                <w:color w:val="FF0000"/>
+              </w:rPr>
+            </w:pPr>
+            <w:r>
+              <w:rPr>
+                <w:color w:val="FF0000"/>
+              </w:rPr>
+              <w:t>Date range validation</w:t>
+            </w:r>
+          </w:p>
+        </w:tc>
+        <w:tc>
+          <w:tcPr>
+            <w:tcW w:w="4820" w:type="dxa"/>
+          </w:tcPr>
+          <w:p>
+            <w:pPr>
+              <w:tabs>
+                <w:tab w:val="left" w:pos="317"/>
+              </w:tabs>
               <w:spacing w:before="60"/>
               <w:rPr>
                 <w:b/>
@@ -988,8 +1293,478 @@
               <w:rPr>
                 <w:color w:val="FF0000"/>
               </w:rPr>
-              <w:t>Display error message and exit</w:t>
-            </w:r>
+              <w:t xml:space="preserve">From date should always be less than to date. </w:t>
+            </w:r>
+            <w:proofErr w:type="gramStart"/>
+            <w:r>
+              <w:rPr>
+                <w:color w:val="FF0000"/>
+              </w:rPr>
+              <w:t>Otherwise</w:t>
+            </w:r>
+            <w:proofErr w:type="gramEnd"/>
+            <w:r>
+              <w:rPr>
+                <w:color w:val="FF0000"/>
+              </w:rPr>
+              <w:t xml:space="preserve"> the code fails</w:t>
+            </w:r>
+          </w:p>
+        </w:tc>
+        <w:tc>
+          <w:tcPr>
+            <w:tcW w:w="5959" w:type="dxa"/>
+          </w:tcPr>
+          <w:p>
+            <w:pPr>
+              <w:spacing w:before="60"/>
+              <w:rPr>
+                <w:color w:val="FF0000"/>
+              </w:rPr>
+            </w:pPr>
+            <w:r>
+              <w:rPr>
+                <w:color w:val="FF0000"/>
+              </w:rPr>
+              <w:t xml:space="preserve">The code is </w:t>
+            </w:r>
+            <w:proofErr w:type="gramStart"/>
+            <w:r>
+              <w:rPr>
+                <w:color w:val="FF0000"/>
+              </w:rPr>
+              <w:t>validated</w:t>
+            </w:r>
+            <w:proofErr w:type="gramEnd"/>
+            <w:r>
+              <w:rPr>
+                <w:color w:val="FF0000"/>
+              </w:rPr>
+              <w:t xml:space="preserve"> and exception is handled.</w:t>
+            </w:r>
+          </w:p>
+          <w:p>
+            <w:pPr>
+              <w:spacing w:before="60"/>
+              <w:rPr>
+                <w:b/>
+                <w:color w:val="FF0000"/>
+              </w:rPr>
+            </w:pPr>
+            <w:r>
+              <w:rPr>
+                <w:b/>
+                <w:color w:val="FF0000"/>
+              </w:rPr>
+              <w:drawing>
+                <wp:inline distT="0" distB="0" distL="0" distR="0" wp14:anchorId="76C9F0E7" wp14:editId="3C2BD371">
+                  <wp:extent cx="3646805" cy="1376680"/>
+                  <wp:effectExtent l="0" t="0" r="0" b="0"/>
+                  <wp:docPr id="2006518145" name="Picture 4"/>
+                  <wp:cNvGraphicFramePr>
+                    <a:graphicFrameLocks xmlns:a="http://schemas.openxmlformats.org/drawingml/2006/main" noChangeAspect="1"/>
+                  </wp:cNvGraphicFramePr>
+                  <a:graphic xmlns:a="http://schemas.openxmlformats.org/drawingml/2006/main">
+                    <a:graphicData uri="http://schemas.openxmlformats.org/drawingml/2006/picture">
+                      <pic:pic xmlns:pic="http://schemas.openxmlformats.org/drawingml/2006/picture">
+                        <pic:nvPicPr>
+                          <pic:cNvPr id="2006518145" name=""/>
+                          <pic:cNvPicPr/>
+                        </pic:nvPicPr>
+                        <pic:blipFill>
+                          <a:blip r:embed="rId9"/>
+                          <a:stretch>
+                            <a:fillRect/>
+                          </a:stretch>
+                        </pic:blipFill>
+                        <pic:spPr>
+                          <a:xfrm>
+                            <a:off x="0" y="0"/>
+                            <a:ext cx="3646805" cy="1376680"/>
+                          </a:xfrm>
+                          <a:prstGeom prst="rect">
+                            <a:avLst/>
+                          </a:prstGeom>
+                        </pic:spPr>
+                      </pic:pic>
+                    </a:graphicData>
+                  </a:graphic>
+                </wp:inline>
+              </w:drawing>
+            </w:r>
+          </w:p>
+        </w:tc>
+      </w:tr>
+      <w:tr>
+        <w:trPr>
+          <w:trHeight w:val="998"/>
+        </w:trPr>
+        <w:tc>
+          <w:tcPr>
+            <w:tcW w:w="959" w:type="dxa"/>
+          </w:tcPr>
+          <w:p>
+            <w:pPr>
+              <w:spacing w:before="60"/>
+              <w:rPr>
+                <w:b/>
+                <w:bCs/>
+                <w:color w:val="FF0000"/>
+              </w:rPr>
+            </w:pPr>
+            <w:r>
+              <w:rPr>
+                <w:b/>
+                <w:bCs/>
+                <w:color w:val="FF0000"/>
+              </w:rPr>
+              <w:t>3.0</w:t>
+            </w:r>
+          </w:p>
+        </w:tc>
+        <w:tc>
+          <w:tcPr>
+            <w:tcW w:w="2438" w:type="dxa"/>
+          </w:tcPr>
+          <w:p>
+            <w:pPr>
+              <w:tabs>
+                <w:tab w:val="left" w:pos="317"/>
+              </w:tabs>
+              <w:spacing w:before="60"/>
+              <w:rPr>
+                <w:color w:val="FF0000"/>
+              </w:rPr>
+            </w:pPr>
+            <w:proofErr w:type="spellStart"/>
+            <w:r>
+              <w:rPr>
+                <w:color w:val="FF0000"/>
+              </w:rPr>
+              <w:t>test_filter_data</w:t>
+            </w:r>
+            <w:proofErr w:type="spellEnd"/>
+            <w:r>
+              <w:rPr>
+                <w:color w:val="FF0000"/>
+              </w:rPr>
+              <w:t xml:space="preserve"> Function</w:t>
+            </w:r>
+          </w:p>
+        </w:tc>
+        <w:tc>
+          <w:tcPr>
+            <w:tcW w:w="4820" w:type="dxa"/>
+          </w:tcPr>
+          <w:p>
+            <w:pPr>
+              <w:tabs>
+                <w:tab w:val="left" w:pos="317"/>
+              </w:tabs>
+              <w:spacing w:before="60"/>
+              <w:rPr>
+                <w:color w:val="FF0000"/>
+              </w:rPr>
+            </w:pPr>
+          </w:p>
+        </w:tc>
+        <w:tc>
+          <w:tcPr>
+            <w:tcW w:w="5959" w:type="dxa"/>
+          </w:tcPr>
+          <w:p>
+            <w:pPr>
+              <w:spacing w:before="60"/>
+              <w:rPr>
+                <w:color w:val="FF0000"/>
+              </w:rPr>
+            </w:pPr>
+            <w:r>
+              <w:rPr>
+                <w:color w:val="FF0000"/>
+              </w:rPr>
+              <w:drawing>
+                <wp:inline distT="0" distB="0" distL="0" distR="0" wp14:anchorId="3B55A41D" wp14:editId="7C305AAC">
+                  <wp:extent cx="3415896" cy="419735"/>
+                  <wp:effectExtent l="0" t="0" r="635" b="2540"/>
+                  <wp:docPr id="52143181" name="Picture 5"/>
+                  <wp:cNvGraphicFramePr>
+                    <a:graphicFrameLocks xmlns:a="http://schemas.openxmlformats.org/drawingml/2006/main" noChangeAspect="1"/>
+                  </wp:cNvGraphicFramePr>
+                  <a:graphic xmlns:a="http://schemas.openxmlformats.org/drawingml/2006/main">
+                    <a:graphicData uri="http://schemas.openxmlformats.org/drawingml/2006/picture">
+                      <pic:pic xmlns:pic="http://schemas.openxmlformats.org/drawingml/2006/picture">
+                        <pic:nvPicPr>
+                          <pic:cNvPr id="52143181" name=""/>
+                          <pic:cNvPicPr/>
+                        </pic:nvPicPr>
+                        <pic:blipFill>
+                          <a:blip r:embed="rId10"/>
+                          <a:stretch>
+                            <a:fillRect/>
+                          </a:stretch>
+                        </pic:blipFill>
+                        <pic:spPr>
+                          <a:xfrm>
+                            <a:off x="0" y="0"/>
+                            <a:ext cx="3415896" cy="419735"/>
+                          </a:xfrm>
+                          <a:prstGeom prst="rect">
+                            <a:avLst/>
+                          </a:prstGeom>
+                        </pic:spPr>
+                      </pic:pic>
+                    </a:graphicData>
+                  </a:graphic>
+                </wp:inline>
+              </w:drawing>
+            </w:r>
+          </w:p>
+        </w:tc>
+      </w:tr>
+      <w:tr>
+        <w:tc>
+          <w:tcPr>
+            <w:tcW w:w="959" w:type="dxa"/>
+          </w:tcPr>
+          <w:p>
+            <w:pPr>
+              <w:spacing w:before="60"/>
+              <w:rPr>
+                <w:color w:val="FF0000"/>
+              </w:rPr>
+            </w:pPr>
+            <w:r>
+              <w:rPr>
+                <w:color w:val="FF0000"/>
+              </w:rPr>
+              <w:t>3.1</w:t>
+            </w:r>
+          </w:p>
+        </w:tc>
+        <w:tc>
+          <w:tcPr>
+            <w:tcW w:w="2438" w:type="dxa"/>
+          </w:tcPr>
+          <w:p>
+            <w:pPr>
+              <w:tabs>
+                <w:tab w:val="left" w:pos="317"/>
+              </w:tabs>
+              <w:spacing w:before="60"/>
+              <w:rPr>
+                <w:color w:val="FF0000"/>
+              </w:rPr>
+            </w:pPr>
+          </w:p>
+        </w:tc>
+        <w:tc>
+          <w:tcPr>
+            <w:tcW w:w="4820" w:type="dxa"/>
+          </w:tcPr>
+          <w:p>
+            <w:pPr>
+              <w:tabs>
+                <w:tab w:val="left" w:pos="317"/>
+              </w:tabs>
+              <w:spacing w:before="60"/>
+              <w:rPr>
+                <w:color w:val="FF0000"/>
+              </w:rPr>
+            </w:pPr>
+          </w:p>
+        </w:tc>
+        <w:tc>
+          <w:tcPr>
+            <w:tcW w:w="5959" w:type="dxa"/>
+          </w:tcPr>
+          <w:p>
+            <w:pPr>
+              <w:spacing w:before="60"/>
+              <w:rPr>
+                <w:color w:val="FF0000"/>
+              </w:rPr>
+            </w:pPr>
+          </w:p>
+        </w:tc>
+      </w:tr>
+      <w:tr>
+        <w:tc>
+          <w:tcPr>
+            <w:tcW w:w="959" w:type="dxa"/>
+          </w:tcPr>
+          <w:p>
+            <w:pPr>
+              <w:spacing w:before="60"/>
+              <w:rPr>
+                <w:color w:val="FF0000"/>
+              </w:rPr>
+            </w:pPr>
+          </w:p>
+        </w:tc>
+        <w:tc>
+          <w:tcPr>
+            <w:tcW w:w="2438" w:type="dxa"/>
+          </w:tcPr>
+          <w:p>
+            <w:pPr>
+              <w:tabs>
+                <w:tab w:val="left" w:pos="317"/>
+              </w:tabs>
+              <w:spacing w:before="60"/>
+              <w:rPr>
+                <w:color w:val="FF0000"/>
+              </w:rPr>
+            </w:pPr>
+          </w:p>
+        </w:tc>
+        <w:tc>
+          <w:tcPr>
+            <w:tcW w:w="4820" w:type="dxa"/>
+          </w:tcPr>
+          <w:p>
+            <w:pPr>
+              <w:tabs>
+                <w:tab w:val="left" w:pos="317"/>
+              </w:tabs>
+              <w:spacing w:before="60"/>
+              <w:rPr>
+                <w:color w:val="FF0000"/>
+              </w:rPr>
+            </w:pPr>
+          </w:p>
+        </w:tc>
+        <w:tc>
+          <w:tcPr>
+            <w:tcW w:w="5959" w:type="dxa"/>
+          </w:tcPr>
+          <w:p>
+            <w:pPr>
+              <w:spacing w:before="60"/>
+              <w:rPr>
+                <w:color w:val="FF0000"/>
+              </w:rPr>
+            </w:pPr>
+          </w:p>
+        </w:tc>
+      </w:tr>
+      <w:tr>
+        <w:tc>
+          <w:tcPr>
+            <w:tcW w:w="959" w:type="dxa"/>
+          </w:tcPr>
+          <w:p>
+            <w:pPr>
+              <w:spacing w:before="60"/>
+              <w:rPr>
+                <w:color w:val="FF0000"/>
+              </w:rPr>
+            </w:pPr>
+          </w:p>
+        </w:tc>
+        <w:tc>
+          <w:tcPr>
+            <w:tcW w:w="2438" w:type="dxa"/>
+          </w:tcPr>
+          <w:p>
+            <w:pPr>
+              <w:tabs>
+                <w:tab w:val="left" w:pos="317"/>
+              </w:tabs>
+              <w:spacing w:before="60"/>
+              <w:rPr>
+                <w:color w:val="FF0000"/>
+              </w:rPr>
+            </w:pPr>
+          </w:p>
+        </w:tc>
+        <w:tc>
+          <w:tcPr>
+            <w:tcW w:w="4820" w:type="dxa"/>
+          </w:tcPr>
+          <w:p>
+            <w:pPr>
+              <w:tabs>
+                <w:tab w:val="left" w:pos="317"/>
+              </w:tabs>
+              <w:spacing w:before="60"/>
+              <w:rPr>
+                <w:color w:val="FF0000"/>
+              </w:rPr>
+            </w:pPr>
+          </w:p>
+        </w:tc>
+        <w:tc>
+          <w:tcPr>
+            <w:tcW w:w="5959" w:type="dxa"/>
+          </w:tcPr>
+          <w:p>
+            <w:pPr>
+              <w:spacing w:before="60"/>
+              <w:rPr>
+                <w:color w:val="FF0000"/>
+              </w:rPr>
+            </w:pPr>
+          </w:p>
+        </w:tc>
+      </w:tr>
+      <w:tr>
+        <w:tc>
+          <w:tcPr>
+            <w:tcW w:w="959" w:type="dxa"/>
+          </w:tcPr>
+          <w:p>
+            <w:pPr>
+              <w:spacing w:before="60"/>
+              <w:rPr>
+                <w:color w:val="FF0000"/>
+              </w:rPr>
+            </w:pPr>
+          </w:p>
+        </w:tc>
+        <w:tc>
+          <w:tcPr>
+            <w:tcW w:w="2438" w:type="dxa"/>
+          </w:tcPr>
+          <w:p>
+            <w:pPr>
+              <w:tabs>
+                <w:tab w:val="left" w:pos="317"/>
+              </w:tabs>
+              <w:spacing w:before="60"/>
+              <w:rPr>
+                <w:color w:val="FF0000"/>
+              </w:rPr>
+            </w:pPr>
+          </w:p>
+        </w:tc>
+        <w:tc>
+          <w:tcPr>
+            <w:tcW w:w="4820" w:type="dxa"/>
+          </w:tcPr>
+          <w:p>
+            <w:pPr>
+              <w:tabs>
+                <w:tab w:val="left" w:pos="317"/>
+              </w:tabs>
+              <w:spacing w:before="60"/>
+              <w:rPr>
+                <w:color w:val="FF0000"/>
+              </w:rPr>
+            </w:pPr>
+          </w:p>
+        </w:tc>
+        <w:tc>
+          <w:tcPr>
+            <w:tcW w:w="5959" w:type="dxa"/>
+          </w:tcPr>
+          <w:p>
+            <w:pPr>
+              <w:spacing w:before="60"/>
+              <w:rPr>
+                <w:color w:val="FF0000"/>
+              </w:rPr>
+            </w:pPr>
           </w:p>
         </w:tc>
       </w:tr>
@@ -1009,12 +1784,12 @@
           <w:numId w:val="2"/>
         </w:numPr>
       </w:pPr>
-      <w:bookmarkStart w:id="2" w:name="_Toc49779838"/>
+      <w:bookmarkStart w:id="1" w:name="_Toc49779838"/>
       <w:r>
         <w:lastRenderedPageBreak/>
         <w:t>Coverage Report</w:t>
       </w:r>
-      <w:bookmarkEnd w:id="2"/>
+      <w:bookmarkEnd w:id="1"/>
     </w:p>
     <w:p/>
     <w:p>
@@ -1057,12 +1832,12 @@
           <w:numId w:val="2"/>
         </w:numPr>
       </w:pPr>
-      <w:bookmarkStart w:id="3" w:name="_Toc49779839"/>
+      <w:bookmarkStart w:id="2" w:name="_Toc49779839"/>
       <w:r>
         <w:lastRenderedPageBreak/>
         <w:t>Requirements Acceptance Testing</w:t>
       </w:r>
-      <w:bookmarkEnd w:id="3"/>
+      <w:bookmarkEnd w:id="2"/>
     </w:p>
     <w:p>
       <w:pPr>
@@ -1110,12 +1885,6 @@
         <w:gridCol w:w="3691"/>
       </w:tblGrid>
       <w:tr>
-        <w:tblPrEx>
-          <w:tblCellMar>
-            <w:top w:w="0" w:type="dxa"/>
-            <w:bottom w:w="0" w:type="dxa"/>
-          </w:tblCellMar>
-        </w:tblPrEx>
         <w:trPr>
           <w:tblHeader/>
         </w:trPr>
@@ -1229,12 +1998,6 @@
         </w:tc>
       </w:tr>
       <w:tr>
-        <w:tblPrEx>
-          <w:tblCellMar>
-            <w:top w:w="0" w:type="dxa"/>
-            <w:bottom w:w="0" w:type="dxa"/>
-          </w:tblCellMar>
-        </w:tblPrEx>
         <w:tc>
           <w:tcPr>
             <w:tcW w:w="550" w:type="pct"/>
@@ -1312,12 +2075,6 @@
         </w:tc>
       </w:tr>
       <w:tr>
-        <w:tblPrEx>
-          <w:tblCellMar>
-            <w:top w:w="0" w:type="dxa"/>
-            <w:bottom w:w="0" w:type="dxa"/>
-          </w:tblCellMar>
-        </w:tblPrEx>
         <w:tc>
           <w:tcPr>
             <w:tcW w:w="550" w:type="pct"/>
@@ -1395,12 +2152,6 @@
         </w:tc>
       </w:tr>
       <w:tr>
-        <w:tblPrEx>
-          <w:tblCellMar>
-            <w:top w:w="0" w:type="dxa"/>
-            <w:bottom w:w="0" w:type="dxa"/>
-          </w:tblCellMar>
-        </w:tblPrEx>
         <w:tc>
           <w:tcPr>
             <w:tcW w:w="550" w:type="pct"/>
@@ -1478,12 +2229,6 @@
         </w:tc>
       </w:tr>
       <w:tr>
-        <w:tblPrEx>
-          <w:tblCellMar>
-            <w:top w:w="0" w:type="dxa"/>
-            <w:bottom w:w="0" w:type="dxa"/>
-          </w:tblCellMar>
-        </w:tblPrEx>
         <w:tc>
           <w:tcPr>
             <w:tcW w:w="550" w:type="pct"/>
@@ -1561,12 +2306,6 @@
         </w:tc>
       </w:tr>
       <w:tr>
-        <w:tblPrEx>
-          <w:tblCellMar>
-            <w:top w:w="0" w:type="dxa"/>
-            <w:bottom w:w="0" w:type="dxa"/>
-          </w:tblCellMar>
-        </w:tblPrEx>
         <w:tc>
           <w:tcPr>
             <w:tcW w:w="550" w:type="pct"/>
@@ -1644,12 +2383,6 @@
         </w:tc>
       </w:tr>
       <w:tr>
-        <w:tblPrEx>
-          <w:tblCellMar>
-            <w:top w:w="0" w:type="dxa"/>
-            <w:bottom w:w="0" w:type="dxa"/>
-          </w:tblCellMar>
-        </w:tblPrEx>
         <w:tc>
           <w:tcPr>
             <w:tcW w:w="550" w:type="pct"/>
@@ -1727,12 +2460,6 @@
         </w:tc>
       </w:tr>
       <w:tr>
-        <w:tblPrEx>
-          <w:tblCellMar>
-            <w:top w:w="0" w:type="dxa"/>
-            <w:bottom w:w="0" w:type="dxa"/>
-          </w:tblCellMar>
-        </w:tblPrEx>
         <w:tc>
           <w:tcPr>
             <w:tcW w:w="550" w:type="pct"/>
@@ -1810,12 +2537,6 @@
         </w:tc>
       </w:tr>
       <w:tr>
-        <w:tblPrEx>
-          <w:tblCellMar>
-            <w:top w:w="0" w:type="dxa"/>
-            <w:bottom w:w="0" w:type="dxa"/>
-          </w:tblCellMar>
-        </w:tblPrEx>
         <w:tc>
           <w:tcPr>
             <w:tcW w:w="550" w:type="pct"/>
@@ -1893,12 +2614,6 @@
         </w:tc>
       </w:tr>
       <w:tr>
-        <w:tblPrEx>
-          <w:tblCellMar>
-            <w:top w:w="0" w:type="dxa"/>
-            <w:bottom w:w="0" w:type="dxa"/>
-          </w:tblCellMar>
-        </w:tblPrEx>
         <w:tc>
           <w:tcPr>
             <w:tcW w:w="550" w:type="pct"/>
@@ -1990,7 +2705,7 @@
 </file>
 
 <file path=word/numbering.xml><?xml version="1.0" encoding="utf-8"?>
-<w:numbering xmlns:wpc="http://schemas.microsoft.com/office/word/2010/wordprocessingCanvas" xmlns:mc="http://schemas.openxmlformats.org/markup-compatibility/2006" xmlns:o="urn:schemas-microsoft-com:office:office" xmlns:r="http://schemas.openxmlformats.org/officeDocument/2006/relationships" xmlns:m="http://schemas.openxmlformats.org/officeDocument/2006/math" xmlns:v="urn:schemas-microsoft-com:vml" xmlns:wp14="http://schemas.microsoft.com/office/word/2010/wordprocessingDrawing" xmlns:wp="http://schemas.openxmlformats.org/drawingml/2006/wordprocessingDrawing" xmlns:w10="urn:schemas-microsoft-com:office:word" xmlns:w="http://schemas.openxmlformats.org/wordprocessingml/2006/main" xmlns:w14="http://schemas.microsoft.com/office/word/2010/wordml" xmlns:w15="http://schemas.microsoft.com/office/word/2012/wordml" xmlns:wpg="http://schemas.microsoft.com/office/word/2010/wordprocessingGroup" xmlns:wpi="http://schemas.microsoft.com/office/word/2010/wordprocessingInk" xmlns:wne="http://schemas.microsoft.com/office/word/2006/wordml" xmlns:wps="http://schemas.microsoft.com/office/word/2010/wordprocessingShape" mc:Ignorable="w14 w15 wp14">
+<w:numbering xmlns:wpc="http://schemas.microsoft.com/office/word/2010/wordprocessingCanvas" xmlns:cx="http://schemas.microsoft.com/office/drawing/2014/chartex" xmlns:cx1="http://schemas.microsoft.com/office/drawing/2015/9/8/chartex" xmlns:cx2="http://schemas.microsoft.com/office/drawing/2015/10/21/chartex" xmlns:cx3="http://schemas.microsoft.com/office/drawing/2016/5/9/chartex" xmlns:cx4="http://schemas.microsoft.com/office/drawing/2016/5/10/chartex" xmlns:cx5="http://schemas.microsoft.com/office/drawing/2016/5/11/chartex" xmlns:cx6="http://schemas.microsoft.com/office/drawing/2016/5/12/chartex" xmlns:cx7="http://schemas.microsoft.com/office/drawing/2016/5/13/chartex" xmlns:cx8="http://schemas.microsoft.com/office/drawing/2016/5/14/chartex" xmlns:mc="http://schemas.openxmlformats.org/markup-compatibility/2006" xmlns:aink="http://schemas.microsoft.com/office/drawing/2016/ink" xmlns:am3d="http://schemas.microsoft.com/office/drawing/2017/model3d" xmlns:o="urn:schemas-microsoft-com:office:office" xmlns:oel="http://schemas.microsoft.com/office/2019/extlst" xmlns:r="http://schemas.openxmlformats.org/officeDocument/2006/relationships" xmlns:m="http://schemas.openxmlformats.org/officeDocument/2006/math" xmlns:v="urn:schemas-microsoft-com:vml" xmlns:wp14="http://schemas.microsoft.com/office/word/2010/wordprocessingDrawing" xmlns:wp="http://schemas.openxmlformats.org/drawingml/2006/wordprocessingDrawing" xmlns:w10="urn:schemas-microsoft-com:office:word" xmlns:w="http://schemas.openxmlformats.org/wordprocessingml/2006/main" xmlns:w14="http://schemas.microsoft.com/office/word/2010/wordml" xmlns:w15="http://schemas.microsoft.com/office/word/2012/wordml" xmlns:w16cex="http://schemas.microsoft.com/office/word/2018/wordml/cex" xmlns:w16cid="http://schemas.microsoft.com/office/word/2016/wordml/cid" xmlns:w16="http://schemas.microsoft.com/office/word/2018/wordml" xmlns:w16sdtdh="http://schemas.microsoft.com/office/word/2020/wordml/sdtdatahash" xmlns:w16se="http://schemas.microsoft.com/office/word/2015/wordml/symex" xmlns:wpg="http://schemas.microsoft.com/office/word/2010/wordprocessingGroup" xmlns:wpi="http://schemas.microsoft.com/office/word/2010/wordprocessingInk" xmlns:wne="http://schemas.microsoft.com/office/word/2006/wordml" xmlns:wps="http://schemas.microsoft.com/office/word/2010/wordprocessingShape" mc:Ignorable="w14 w15 w16se w16cid w16 w16cex w16sdtdh wp14">
   <w:abstractNum w:abstractNumId="0" w15:restartNumberingAfterBreak="0">
     <w:nsid w:val="367E3F6A"/>
     <w:multiLevelType w:val="hybridMultilevel"/>
@@ -2666,29 +3381,29 @@
       </w:rPr>
     </w:lvl>
   </w:abstractNum>
-  <w:num w:numId="1">
+  <w:num w:numId="1" w16cid:durableId="1291126887">
     <w:abstractNumId w:val="1"/>
   </w:num>
-  <w:num w:numId="2">
+  <w:num w:numId="2" w16cid:durableId="96298356">
     <w:abstractNumId w:val="5"/>
   </w:num>
-  <w:num w:numId="3">
+  <w:num w:numId="3" w16cid:durableId="438724680">
     <w:abstractNumId w:val="4"/>
   </w:num>
-  <w:num w:numId="4">
+  <w:num w:numId="4" w16cid:durableId="1606187184">
     <w:abstractNumId w:val="2"/>
   </w:num>
-  <w:num w:numId="5">
+  <w:num w:numId="5" w16cid:durableId="560139683">
     <w:abstractNumId w:val="3"/>
   </w:num>
-  <w:num w:numId="6">
+  <w:num w:numId="6" w16cid:durableId="1664315547">
     <w:abstractNumId w:val="0"/>
   </w:num>
 </w:numbering>
 </file>
 
 <file path=word/styles.xml><?xml version="1.0" encoding="utf-8"?>
-<w:styles xmlns:mc="http://schemas.openxmlformats.org/markup-compatibility/2006" xmlns:r="http://schemas.openxmlformats.org/officeDocument/2006/relationships" xmlns:w="http://schemas.openxmlformats.org/wordprocessingml/2006/main" xmlns:w14="http://schemas.microsoft.com/office/word/2010/wordml" xmlns:w15="http://schemas.microsoft.com/office/word/2012/wordml" mc:Ignorable="w14 w15">
+<w:styles xmlns:mc="http://schemas.openxmlformats.org/markup-compatibility/2006" xmlns:r="http://schemas.openxmlformats.org/officeDocument/2006/relationships" xmlns:w="http://schemas.openxmlformats.org/wordprocessingml/2006/main" xmlns:w14="http://schemas.microsoft.com/office/word/2010/wordml" xmlns:w15="http://schemas.microsoft.com/office/word/2012/wordml" xmlns:w16cex="http://schemas.microsoft.com/office/word/2018/wordml/cex" xmlns:w16cid="http://schemas.microsoft.com/office/word/2016/wordml/cid" xmlns:w16="http://schemas.microsoft.com/office/word/2018/wordml" xmlns:w16sdtdh="http://schemas.microsoft.com/office/word/2020/wordml/sdtdatahash" xmlns:w16se="http://schemas.microsoft.com/office/word/2015/wordml/symex" mc:Ignorable="w14 w15 w16se w16cid w16 w16cex w16sdtdh">
   <w:docDefaults>
     <w:rPrDefault>
       <w:rPr>
@@ -2704,7 +3419,7 @@
       </w:pPr>
     </w:pPrDefault>
   </w:docDefaults>
-  <w:latentStyles w:defLockedState="0" w:defUIPriority="99" w:defSemiHidden="0" w:defUnhideWhenUsed="0" w:defQFormat="0" w:count="371">
+  <w:latentStyles w:defLockedState="0" w:defUIPriority="99" w:defSemiHidden="0" w:defUnhideWhenUsed="0" w:defQFormat="0" w:count="376">
     <w:lsdException w:name="Normal" w:uiPriority="0" w:qFormat="1"/>
     <w:lsdException w:name="heading 1" w:uiPriority="9" w:qFormat="1"/>
     <w:lsdException w:name="heading 2" w:semiHidden="1" w:uiPriority="9" w:unhideWhenUsed="1" w:qFormat="1"/>
@@ -2810,7 +3525,6 @@
     <w:lsdException w:name="HTML Sample" w:semiHidden="1" w:unhideWhenUsed="1"/>
     <w:lsdException w:name="HTML Typewriter" w:semiHidden="1" w:unhideWhenUsed="1"/>
     <w:lsdException w:name="HTML Variable" w:semiHidden="1" w:unhideWhenUsed="1"/>
-    <w:lsdException w:name="Normal Table" w:semiHidden="1" w:unhideWhenUsed="1"/>
     <w:lsdException w:name="annotation subject" w:semiHidden="1" w:unhideWhenUsed="1"/>
     <w:lsdException w:name="No List" w:semiHidden="1" w:unhideWhenUsed="1"/>
     <w:lsdException w:name="Outline List 1" w:semiHidden="1" w:unhideWhenUsed="1"/>
@@ -2853,11 +3567,8 @@
     <w:lsdException w:name="Table Contemporary" w:semiHidden="1" w:unhideWhenUsed="1"/>
     <w:lsdException w:name="Table Elegant" w:semiHidden="1" w:unhideWhenUsed="1"/>
     <w:lsdException w:name="Table Professional" w:semiHidden="1" w:unhideWhenUsed="1"/>
-    <w:lsdException w:name="Table Subtle 1" w:semiHidden="1" w:unhideWhenUsed="1"/>
     <w:lsdException w:name="Table Subtle 2" w:semiHidden="1" w:unhideWhenUsed="1"/>
     <w:lsdException w:name="Table Web 1" w:semiHidden="1" w:unhideWhenUsed="1"/>
-    <w:lsdException w:name="Table Web 2" w:semiHidden="1" w:unhideWhenUsed="1"/>
-    <w:lsdException w:name="Table Web 3" w:semiHidden="1" w:unhideWhenUsed="1"/>
     <w:lsdException w:name="Balloon Text" w:semiHidden="1" w:unhideWhenUsed="1"/>
     <w:lsdException w:name="Table Grid" w:uiPriority="39"/>
     <w:lsdException w:name="Table Theme" w:semiHidden="1" w:unhideWhenUsed="1"/>
@@ -3076,6 +3787,11 @@
     <w:lsdException w:name="List Table 5 Dark Accent 6" w:uiPriority="50"/>
     <w:lsdException w:name="List Table 6 Colorful Accent 6" w:uiPriority="51"/>
     <w:lsdException w:name="List Table 7 Colorful Accent 6" w:uiPriority="52"/>
+    <w:lsdException w:name="Mention" w:semiHidden="1" w:unhideWhenUsed="1"/>
+    <w:lsdException w:name="Smart Hyperlink" w:semiHidden="1" w:unhideWhenUsed="1"/>
+    <w:lsdException w:name="Hashtag" w:semiHidden="1" w:unhideWhenUsed="1"/>
+    <w:lsdException w:name="Unresolved Mention" w:semiHidden="1" w:unhideWhenUsed="1"/>
+    <w:lsdException w:name="Smart Link" w:semiHidden="1" w:unhideWhenUsed="1"/>
   </w:latentStyles>
   <w:style w:type="paragraph" w:default="1" w:styleId="Normal">
     <w:name w:val="Normal"/>
@@ -3779,6 +4495,66 @@
       <w:lang w:val="en-US"/>
     </w:rPr>
   </w:style>
+  <w:style w:type="character" w:customStyle="1" w:styleId="normaltextrun">
+    <w:name w:val="normaltextrun"/>
+    <w:basedOn w:val="DefaultParagraphFont"/>
+    <w:rsid w:val="004D3D14"/>
+  </w:style>
+  <w:style w:type="character" w:customStyle="1" w:styleId="eop">
+    <w:name w:val="eop"/>
+    <w:basedOn w:val="DefaultParagraphFont"/>
+    <w:rsid w:val="004D3D14"/>
+  </w:style>
+  <w:style w:type="paragraph" w:styleId="HTMLPreformatted">
+    <w:name w:val="HTML Preformatted"/>
+    <w:basedOn w:val="Normal"/>
+    <w:link w:val="HTMLPreformattedChar"/>
+    <w:uiPriority w:val="99"/>
+    <w:semiHidden/>
+    <w:unhideWhenUsed/>
+    <w:rsid w:val="005B35DD"/>
+    <w:pPr>
+      <w:tabs>
+        <w:tab w:val="left" w:pos="916"/>
+        <w:tab w:val="left" w:pos="1832"/>
+        <w:tab w:val="left" w:pos="2748"/>
+        <w:tab w:val="left" w:pos="3664"/>
+        <w:tab w:val="left" w:pos="4580"/>
+        <w:tab w:val="left" w:pos="5496"/>
+        <w:tab w:val="left" w:pos="6412"/>
+        <w:tab w:val="left" w:pos="7328"/>
+        <w:tab w:val="left" w:pos="8244"/>
+        <w:tab w:val="left" w:pos="9160"/>
+        <w:tab w:val="left" w:pos="10076"/>
+        <w:tab w:val="left" w:pos="10992"/>
+        <w:tab w:val="left" w:pos="11908"/>
+        <w:tab w:val="left" w:pos="12824"/>
+        <w:tab w:val="left" w:pos="13740"/>
+        <w:tab w:val="left" w:pos="14656"/>
+      </w:tabs>
+      <w:spacing w:after="0" w:line="240" w:lineRule="auto"/>
+    </w:pPr>
+    <w:rPr>
+      <w:rFonts w:ascii="Courier New" w:eastAsia="Times New Roman" w:hAnsi="Courier New" w:cs="Courier New"/>
+      <w:sz w:val="20"/>
+      <w:szCs w:val="20"/>
+      <w:lang w:val="en-NP"/>
+    </w:rPr>
+  </w:style>
+  <w:style w:type="character" w:customStyle="1" w:styleId="HTMLPreformattedChar">
+    <w:name w:val="HTML Preformatted Char"/>
+    <w:basedOn w:val="DefaultParagraphFont"/>
+    <w:link w:val="HTMLPreformatted"/>
+    <w:uiPriority w:val="99"/>
+    <w:semiHidden/>
+    <w:rsid w:val="005B35DD"/>
+    <w:rPr>
+      <w:rFonts w:ascii="Courier New" w:eastAsia="Times New Roman" w:hAnsi="Courier New" w:cs="Courier New"/>
+      <w:sz w:val="20"/>
+      <w:szCs w:val="20"/>
+      <w:lang w:val="en-NP"/>
+    </w:rPr>
+  </w:style>
 </w:styles>
 </file>
 

</xml_diff>